<commit_message>
[MATT] week 01: minor change
</commit_message>
<xml_diff>
--- a/MATT/Week 01/Week1 Practical(1).docx
+++ b/MATT/Week 01/Week1 Practical(1).docx
@@ -1066,31 +1066,7 @@
         <w:rPr>
           <w:color w:val="FF0000"/>
         </w:rPr>
-        <w:t xml:space="preserve">The </w:t>
-      </w:r>
-      <w:r>
-        <w:rPr>
-          <w:color w:val="FF0000"/>
-        </w:rPr>
-        <w:t>lab01-0</w:t>
-      </w:r>
-      <w:r>
-        <w:rPr>
-          <w:color w:val="FF0000"/>
-        </w:rPr>
-        <w:t>3</w:t>
-      </w:r>
-      <w:r>
-        <w:rPr>
-          <w:color w:val="FF0000"/>
-        </w:rPr>
-        <w:t>.exe file</w:t>
-      </w:r>
-      <w:r>
-        <w:rPr>
-          <w:color w:val="FF0000"/>
-        </w:rPr>
-        <w:t xml:space="preserve"> is packed using FSG 1.0. We maybe able to unpack the file using </w:t>
+        <w:t xml:space="preserve">The lab01-03.exe file is packed using FSG 1.0. We maybe able to unpack the file using </w:t>
       </w:r>
       <w:r>
         <w:rPr>
@@ -1146,25 +1122,7 @@
         <w:rPr>
           <w:color w:val="FF0000"/>
         </w:rPr>
-        <w:t>For</w:t>
-      </w:r>
-      <w:r>
-        <w:rPr>
-          <w:color w:val="FF0000"/>
-        </w:rPr>
-        <w:t xml:space="preserve"> lab01-02.exe</w:t>
-      </w:r>
-      <w:r>
-        <w:rPr>
-          <w:color w:val="FF0000"/>
-        </w:rPr>
-        <w:t>, there is</w:t>
-      </w:r>
-      <w:r>
-        <w:rPr>
-          <w:color w:val="FF0000"/>
-        </w:rPr>
-        <w:t xml:space="preserve"> </w:t>
+        <w:t xml:space="preserve">For lab01-02.exe, there is </w:t>
       </w:r>
       <w:r>
         <w:rPr>
@@ -1190,31 +1148,7 @@
         <w:rPr>
           <w:color w:val="FF0000"/>
         </w:rPr>
-        <w:t>For</w:t>
-      </w:r>
-      <w:r>
-        <w:rPr>
-          <w:color w:val="FF0000"/>
-        </w:rPr>
-        <w:t xml:space="preserve"> lab01-0</w:t>
-      </w:r>
-      <w:r>
-        <w:rPr>
-          <w:color w:val="FF0000"/>
-        </w:rPr>
-        <w:t>3</w:t>
-      </w:r>
-      <w:r>
-        <w:rPr>
-          <w:color w:val="FF0000"/>
-        </w:rPr>
-        <w:t>.exe</w:t>
-      </w:r>
-      <w:r>
-        <w:rPr>
-          <w:color w:val="FF0000"/>
-        </w:rPr>
-        <w:t>, I’m not able to unpack it, so I cannot find any import.</w:t>
+        <w:t>For lab01-03.exe, I’m not able to unpack it, so I cannot find any import.</w:t>
       </w:r>
     </w:p>
     <w:p>
@@ -1422,7 +1356,13 @@
         <w:rPr>
           <w:color w:val="FF0000"/>
         </w:rPr>
-        <w:t>http://www.malwareanalysisbook.com</w:t>
+        <w:t>MalService</w:t>
+      </w:r>
+      <w:r>
+        <w:rPr>
+          <w:color w:val="FF0000"/>
+        </w:rPr>
+        <w:t>, HGL345</w:t>
       </w:r>
     </w:p>
     <w:p>
@@ -2715,6 +2655,7 @@
     <w:lsdException w:name="HTML Sample" w:semiHidden="1" w:unhideWhenUsed="1"/>
     <w:lsdException w:name="HTML Typewriter" w:semiHidden="1" w:unhideWhenUsed="1"/>
     <w:lsdException w:name="HTML Variable" w:semiHidden="1" w:unhideWhenUsed="1"/>
+    <w:lsdException w:name="Normal Table" w:semiHidden="1" w:unhideWhenUsed="1"/>
     <w:lsdException w:name="annotation subject" w:semiHidden="1" w:unhideWhenUsed="1"/>
     <w:lsdException w:name="No List" w:semiHidden="1" w:unhideWhenUsed="1"/>
     <w:lsdException w:name="Outline List 1" w:semiHidden="1" w:unhideWhenUsed="1"/>
@@ -2757,8 +2698,11 @@
     <w:lsdException w:name="Table Contemporary" w:semiHidden="1" w:unhideWhenUsed="1"/>
     <w:lsdException w:name="Table Elegant" w:semiHidden="1" w:unhideWhenUsed="1"/>
     <w:lsdException w:name="Table Professional" w:semiHidden="1" w:unhideWhenUsed="1"/>
+    <w:lsdException w:name="Table Subtle 1" w:semiHidden="1" w:unhideWhenUsed="1"/>
     <w:lsdException w:name="Table Subtle 2" w:semiHidden="1" w:unhideWhenUsed="1"/>
     <w:lsdException w:name="Table Web 1" w:semiHidden="1" w:unhideWhenUsed="1"/>
+    <w:lsdException w:name="Table Web 2" w:semiHidden="1" w:unhideWhenUsed="1"/>
+    <w:lsdException w:name="Table Web 3" w:semiHidden="1" w:unhideWhenUsed="1"/>
     <w:lsdException w:name="Balloon Text" w:semiHidden="1" w:unhideWhenUsed="1"/>
     <w:lsdException w:name="Table Grid" w:uiPriority="59"/>
     <w:lsdException w:name="Table Theme" w:semiHidden="1" w:unhideWhenUsed="1"/>

</xml_diff>